<commit_message>
Agrego TP4 y modifico plan SCM
</commit_message>
<xml_diff>
--- a/ISW_Grupo6_4k2/Plan_SCM/Listado_De_Items_De_Configuracion.docx
+++ b/ISW_Grupo6_4k2/Plan_SCM/Listado_De_Items_De_Configuracion.docx
@@ -437,16 +437,27 @@
           </w:tcPr>
           <w:p>
             <w:r>
-              <w:t>ISW_Grupo6_4k2</w:t>
-            </w:r>
+              <w:t>ISW_Grupo6_4k2/</w:t>
+            </w:r>
+            <w:proofErr w:type="spellStart"/>
+            <w:r>
+              <w:t>Teoricos</w:t>
+            </w:r>
+            <w:proofErr w:type="spellEnd"/>
             <w:r>
               <w:t>/</w:t>
             </w:r>
-            <w:proofErr w:type="spellStart"/>
-            <w:r>
-              <w:t>Teoricos</w:t>
-            </w:r>
-            <w:proofErr w:type="spellEnd"/>
+            <w:r>
+              <w:t xml:space="preserve"> </w:t>
+            </w:r>
+            <w:proofErr w:type="spellStart"/>
+            <w:r>
+              <w:t>TP_Conceptuales</w:t>
+            </w:r>
+            <w:proofErr w:type="spellEnd"/>
+            <w:r>
+              <w:t xml:space="preserve"> </w:t>
+            </w:r>
             <w:r>
               <w:t>/</w:t>
             </w:r>
@@ -461,6 +472,8 @@
             <w:r>
               <w:t>&gt;</w:t>
             </w:r>
+            <w:bookmarkStart w:id="0" w:name="_GoBack"/>
+            <w:bookmarkEnd w:id="0"/>
           </w:p>
         </w:tc>
       </w:tr>
@@ -995,12 +1008,7 @@
             </w:r>
             <w:proofErr w:type="gramStart"/>
             <w:r>
-              <w:t xml:space="preserve">-“ </w:t>
-            </w:r>
-            <w:bookmarkStart w:id="0" w:name="_GoBack"/>
-            <w:bookmarkEnd w:id="0"/>
-            <w:r>
-              <w:t>en</w:t>
+              <w:t>-“ en</w:t>
             </w:r>
             <w:proofErr w:type="gramEnd"/>
             <w:r>
@@ -1132,7 +1140,7 @@
       </w:pPr>
     </w:pPrDefault>
   </w:docDefaults>
-  <w:latentStyles w:defLockedState="0" w:defUIPriority="99" w:defSemiHidden="0" w:defUnhideWhenUsed="0" w:defQFormat="0" w:count="377">
+  <w:latentStyles w:defLockedState="0" w:defUIPriority="99" w:defSemiHidden="0" w:defUnhideWhenUsed="0" w:defQFormat="0" w:count="375">
     <w:lsdException w:name="Normal" w:uiPriority="0" w:qFormat="1"/>
     <w:lsdException w:name="heading 1" w:uiPriority="9" w:qFormat="1"/>
     <w:lsdException w:name="heading 2" w:semiHidden="1" w:uiPriority="9" w:unhideWhenUsed="1" w:qFormat="1"/>
@@ -1508,8 +1516,6 @@
     <w:lsdException w:name="Smart Hyperlink" w:semiHidden="1" w:unhideWhenUsed="1"/>
     <w:lsdException w:name="Hashtag" w:semiHidden="1" w:unhideWhenUsed="1"/>
     <w:lsdException w:name="Unresolved Mention" w:semiHidden="1" w:unhideWhenUsed="1"/>
-    <w:lsdException w:name="Smart Link" w:semiHidden="1" w:unhideWhenUsed="1"/>
-    <w:lsdException w:name="Smart Link Error" w:semiHidden="1" w:unhideWhenUsed="1"/>
   </w:latentStyles>
   <w:style w:type="paragraph" w:default="1" w:styleId="Normal">
     <w:name w:val="Normal"/>

</xml_diff>